<commit_message>
part 3 + final report
</commit_message>
<xml_diff>
--- a/part_3/project.docx
+++ b/part_3/project.docx
@@ -67,25 +67,7 @@
           <w:szCs w:val="24"/>
           <w:lang w:val="en-US"/>
         </w:rPr>
-        <w:t xml:space="preserve">We created a 3D PCA graph, where each </w:t>
-      </w:r>
-      <w:proofErr w:type="gramStart"/>
-      <w:r>
-        <w:rPr>
-          <w:sz w:val="24"/>
-          <w:szCs w:val="24"/>
-          <w:lang w:val="en-US"/>
-        </w:rPr>
-        <w:t>dot  has</w:t>
-      </w:r>
-      <w:proofErr w:type="gramEnd"/>
-      <w:r>
-        <w:rPr>
-          <w:sz w:val="24"/>
-          <w:szCs w:val="24"/>
-          <w:lang w:val="en-US"/>
-        </w:rPr>
-        <w:t xml:space="preserve"> a size proportional to the size of the tumor, and colored according to the existence of metastases</w:t>
+        <w:t>We created a 3D PCA graph, where each dot  has a size proportional to the size of the tumor, and colored according to the existence of metastases</w:t>
       </w:r>
       <w:r>
         <w:rPr>
@@ -197,7 +179,7 @@
           </mc:Choice>
           <mc:Fallback>
             <w:pict>
-              <v:oval w14:anchorId="0EBCA8B4" id="Oval 1" o:spid="_x0000_s1026" style="position:absolute;margin-left:131.2pt;margin-top:175.5pt;width:65.1pt;height:22.35pt;rotation:179861fd;z-index:251659264;visibility:visible;mso-wrap-style:square;mso-width-percent:0;mso-height-percent:0;mso-wrap-distance-left:9pt;mso-wrap-distance-top:0;mso-wrap-distance-right:9pt;mso-wrap-distance-bottom:0;mso-position-horizontal:absolute;mso-position-horizontal-relative:text;mso-position-vertical:absolute;mso-position-vertical-relative:text;mso-width-percent:0;mso-height-percent:0;mso-width-relative:margin;mso-height-relative:margin;v-text-anchor:middle" o:gfxdata="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" filled="f" strokecolor="#e00" strokeweight="1.5pt">
+              <v:oval w14:anchorId="4246F819" id="Oval 1" o:spid="_x0000_s1026" style="position:absolute;margin-left:131.2pt;margin-top:175.5pt;width:65.1pt;height:22.35pt;rotation:179861fd;z-index:251659264;visibility:visible;mso-wrap-style:square;mso-width-percent:0;mso-height-percent:0;mso-wrap-distance-left:9pt;mso-wrap-distance-top:0;mso-wrap-distance-right:9pt;mso-wrap-distance-bottom:0;mso-position-horizontal:absolute;mso-position-horizontal-relative:text;mso-position-vertical:absolute;mso-position-vertical-relative:text;mso-width-percent:0;mso-height-percent:0;mso-width-relative:margin;mso-height-relative:margin;v-text-anchor:middle" o:gfxdata="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" filled="f" strokecolor="#e00" strokeweight="1.5pt">
                 <v:stroke joinstyle="miter"/>
               </v:oval>
             </w:pict>
@@ -206,6 +188,7 @@
       </w:r>
       <w:r>
         <w:rPr>
+          <w:noProof/>
           <w:sz w:val="24"/>
           <w:szCs w:val="24"/>
           <w:lang w:val="en-US"/>
@@ -320,25 +303,7 @@
           <w:szCs w:val="24"/>
           <w:lang w:val="en-US"/>
         </w:rPr>
-        <w:t xml:space="preserve">stases. They are in close proximity, and located in the negative side relative to the PC2 component, and relatively centered around the other </w:t>
-      </w:r>
-      <w:proofErr w:type="gramStart"/>
-      <w:r>
-        <w:rPr>
-          <w:sz w:val="24"/>
-          <w:szCs w:val="24"/>
-          <w:lang w:val="en-US"/>
-        </w:rPr>
-        <w:t>axis’s</w:t>
-      </w:r>
-      <w:proofErr w:type="gramEnd"/>
-      <w:r>
-        <w:rPr>
-          <w:sz w:val="24"/>
-          <w:szCs w:val="24"/>
-          <w:lang w:val="en-US"/>
-        </w:rPr>
-        <w:t xml:space="preserve">. </w:t>
+        <w:t xml:space="preserve">stases. They are in close proximity, and located in the negative side relative to the PC2 component, and relatively centered around the other axis’s. </w:t>
       </w:r>
     </w:p>
     <w:p>
@@ -434,38 +399,21 @@
           <w:szCs w:val="24"/>
           <w:lang w:val="en-US"/>
         </w:rPr>
-        <w:t xml:space="preserve">We created the same PCA graph, while coloring dots according to a k=6 </w:t>
-      </w:r>
-      <w:proofErr w:type="spellStart"/>
-      <w:r>
-        <w:rPr>
-          <w:sz w:val="24"/>
-          <w:szCs w:val="24"/>
-          <w:lang w:val="en-US"/>
-        </w:rPr>
-        <w:t>KMeans</w:t>
-      </w:r>
-      <w:proofErr w:type="spellEnd"/>
-      <w:r>
-        <w:rPr>
-          <w:sz w:val="24"/>
-          <w:szCs w:val="24"/>
-          <w:lang w:val="en-US"/>
-        </w:rPr>
-        <w:t xml:space="preserve"> clustering:</w:t>
-      </w:r>
-    </w:p>
-    <w:p>
-      <w:pPr>
-        <w:pStyle w:val="ListParagraph"/>
-        <w:rPr>
-          <w:sz w:val="24"/>
-          <w:szCs w:val="24"/>
-          <w:lang w:val="en-US"/>
-        </w:rPr>
-      </w:pPr>
-      <w:r>
-        <w:rPr>
+        <w:t>We created the same PCA graph, while coloring dots according to a k=6 KMeans clustering:</w:t>
+      </w:r>
+    </w:p>
+    <w:p>
+      <w:pPr>
+        <w:pStyle w:val="ListParagraph"/>
+        <w:rPr>
+          <w:sz w:val="24"/>
+          <w:szCs w:val="24"/>
+          <w:lang w:val="en-US"/>
+        </w:rPr>
+      </w:pPr>
+      <w:r>
+        <w:rPr>
+          <w:noProof/>
           <w:sz w:val="24"/>
           <w:szCs w:val="24"/>
           <w:lang w:val="en-US"/>
@@ -519,6 +467,7 @@
       </w:pPr>
       <w:r>
         <w:rPr>
+          <w:noProof/>
           <w:sz w:val="24"/>
           <w:szCs w:val="24"/>
           <w:lang w:val="en-US"/>
@@ -572,6 +521,7 @@
       </w:pPr>
       <w:r>
         <w:rPr>
+          <w:noProof/>
           <w:sz w:val="24"/>
           <w:szCs w:val="24"/>
           <w:lang w:val="en-US"/>
@@ -681,36 +631,729 @@
           <w:szCs w:val="24"/>
           <w:lang w:val="en-US"/>
         </w:rPr>
-        <w:t xml:space="preserve">screte gaps along the matching </w:t>
-      </w:r>
-      <w:proofErr w:type="gramStart"/>
-      <w:r>
-        <w:rPr>
-          <w:sz w:val="24"/>
-          <w:szCs w:val="24"/>
-          <w:lang w:val="en-US"/>
-        </w:rPr>
-        <w:t>axis’s</w:t>
-      </w:r>
-      <w:proofErr w:type="gramEnd"/>
-      <w:r>
-        <w:rPr>
-          <w:sz w:val="24"/>
-          <w:szCs w:val="24"/>
-          <w:lang w:val="en-US"/>
-        </w:rPr>
-        <w:t>. Therefore, we could expect the dots to be spaced in constant gaps along the matching axis, and also pass similar property to the lower dimension representation.</w:t>
-      </w:r>
-    </w:p>
-    <w:p>
-      <w:pPr>
-        <w:pStyle w:val="ListParagraph"/>
-        <w:rPr>
-          <w:sz w:val="24"/>
-          <w:szCs w:val="24"/>
-          <w:lang w:val="en-US"/>
-        </w:rPr>
-      </w:pPr>
+        <w:t>screte gaps along the matching axis’s. Therefore, we could expect the dots to be spaced in constant gaps along the matching axis, and also pass similar property to the lower dimension representation.</w:t>
+      </w:r>
+    </w:p>
+    <w:p>
+      <w:pPr>
+        <w:pStyle w:val="ListParagraph"/>
+        <w:numPr>
+          <w:ilvl w:val="0"/>
+          <w:numId w:val="2"/>
+        </w:numPr>
+        <w:rPr>
+          <w:sz w:val="24"/>
+          <w:szCs w:val="24"/>
+          <w:lang w:val="en-US"/>
+        </w:rPr>
+      </w:pPr>
+      <w:r>
+        <w:rPr>
+          <w:sz w:val="24"/>
+          <w:szCs w:val="24"/>
+          <w:lang w:val="en-US"/>
+        </w:rPr>
+        <w:t>The first principal components largest entries are:</w:t>
+      </w:r>
+    </w:p>
+    <w:p>
+      <w:pPr>
+        <w:pStyle w:val="ListParagraph"/>
+        <w:rPr>
+          <w:rFonts w:asciiTheme="majorBidi" w:hAnsiTheme="majorBidi" w:cstheme="majorBidi"/>
+          <w:sz w:val="24"/>
+          <w:szCs w:val="24"/>
+          <w:lang w:val="en-US"/>
+        </w:rPr>
+      </w:pPr>
+      <w:r>
+        <w:rPr>
+          <w:rFonts w:asciiTheme="majorBidi" w:hAnsiTheme="majorBidi" w:cstheme="majorBidi"/>
+          <w:sz w:val="24"/>
+          <w:szCs w:val="24"/>
+          <w:rtl/>
+          <w:lang w:val="en-US"/>
+        </w:rPr>
+        <w:t>אבחנה</w:t>
+      </w:r>
+      <w:r>
+        <w:rPr>
+          <w:rFonts w:asciiTheme="majorBidi" w:hAnsiTheme="majorBidi" w:cstheme="majorBidi"/>
+          <w:sz w:val="24"/>
+          <w:szCs w:val="24"/>
+          <w:lang w:val="en-US"/>
+        </w:rPr>
+        <w:t>-Surgery sum                          0.412138</w:t>
+      </w:r>
+    </w:p>
+    <w:p>
+      <w:pPr>
+        <w:pStyle w:val="ListParagraph"/>
+        <w:rPr>
+          <w:rFonts w:asciiTheme="majorBidi" w:hAnsiTheme="majorBidi" w:cstheme="majorBidi"/>
+          <w:sz w:val="24"/>
+          <w:szCs w:val="24"/>
+          <w:lang w:val="en-US"/>
+        </w:rPr>
+      </w:pPr>
+      <w:r>
+        <w:rPr>
+          <w:rFonts w:asciiTheme="majorBidi" w:hAnsiTheme="majorBidi" w:cstheme="majorBidi"/>
+          <w:sz w:val="24"/>
+          <w:szCs w:val="24"/>
+          <w:lang w:val="en-US"/>
+        </w:rPr>
+        <w:t>Surgery names score                        0.393951</w:t>
+      </w:r>
+    </w:p>
+    <w:p>
+      <w:pPr>
+        <w:pStyle w:val="ListParagraph"/>
+        <w:rPr>
+          <w:rFonts w:asciiTheme="majorBidi" w:hAnsiTheme="majorBidi" w:cstheme="majorBidi"/>
+          <w:sz w:val="24"/>
+          <w:szCs w:val="24"/>
+          <w:lang w:val="en-US"/>
+        </w:rPr>
+      </w:pPr>
+      <w:r>
+        <w:rPr>
+          <w:rFonts w:asciiTheme="majorBidi" w:hAnsiTheme="majorBidi" w:cstheme="majorBidi"/>
+          <w:sz w:val="24"/>
+          <w:szCs w:val="24"/>
+          <w:rtl/>
+          <w:lang w:val="en-US"/>
+        </w:rPr>
+        <w:t>אבחנה</w:t>
+      </w:r>
+      <w:r>
+        <w:rPr>
+          <w:rFonts w:asciiTheme="majorBidi" w:hAnsiTheme="majorBidi" w:cstheme="majorBidi"/>
+          <w:sz w:val="24"/>
+          <w:szCs w:val="24"/>
+          <w:lang w:val="en-US"/>
+        </w:rPr>
+        <w:t>-Nodes exam                           0.305096</w:t>
+      </w:r>
+    </w:p>
+    <w:p>
+      <w:pPr>
+        <w:pStyle w:val="ListParagraph"/>
+        <w:rPr>
+          <w:rFonts w:asciiTheme="majorBidi" w:hAnsiTheme="majorBidi" w:cstheme="majorBidi"/>
+          <w:sz w:val="24"/>
+          <w:szCs w:val="24"/>
+          <w:lang w:val="en-US"/>
+        </w:rPr>
+      </w:pPr>
+      <w:r>
+        <w:rPr>
+          <w:rFonts w:asciiTheme="majorBidi" w:hAnsiTheme="majorBidi" w:cstheme="majorBidi"/>
+          <w:sz w:val="24"/>
+          <w:szCs w:val="24"/>
+          <w:rtl/>
+          <w:lang w:val="en-US"/>
+        </w:rPr>
+        <w:t>אבחנה</w:t>
+      </w:r>
+      <w:r>
+        <w:rPr>
+          <w:rFonts w:asciiTheme="majorBidi" w:hAnsiTheme="majorBidi" w:cstheme="majorBidi"/>
+          <w:sz w:val="24"/>
+          <w:szCs w:val="24"/>
+          <w:lang w:val="en-US"/>
+        </w:rPr>
+        <w:t>-Histopatological degree              0.294269</w:t>
+      </w:r>
+    </w:p>
+    <w:p>
+      <w:pPr>
+        <w:pStyle w:val="ListParagraph"/>
+        <w:rPr>
+          <w:rFonts w:asciiTheme="majorBidi" w:hAnsiTheme="majorBidi" w:cstheme="majorBidi"/>
+          <w:sz w:val="24"/>
+          <w:szCs w:val="24"/>
+          <w:lang w:val="en-US"/>
+        </w:rPr>
+      </w:pPr>
+      <w:r>
+        <w:rPr>
+          <w:rFonts w:asciiTheme="majorBidi" w:hAnsiTheme="majorBidi" w:cstheme="majorBidi"/>
+          <w:sz w:val="24"/>
+          <w:szCs w:val="24"/>
+          <w:rtl/>
+          <w:lang w:val="en-US"/>
+        </w:rPr>
+        <w:t>אבחנה</w:t>
+      </w:r>
+      <w:r>
+        <w:rPr>
+          <w:rFonts w:asciiTheme="majorBidi" w:hAnsiTheme="majorBidi" w:cstheme="majorBidi"/>
+          <w:sz w:val="24"/>
+          <w:szCs w:val="24"/>
+          <w:lang w:val="en-US"/>
+        </w:rPr>
+        <w:t>-T -Tumor mark (TNM)                  0.276552</w:t>
+      </w:r>
+    </w:p>
+    <w:p>
+      <w:pPr>
+        <w:pStyle w:val="ListParagraph"/>
+        <w:rPr>
+          <w:rFonts w:asciiTheme="majorBidi" w:hAnsiTheme="majorBidi" w:cstheme="majorBidi"/>
+          <w:sz w:val="24"/>
+          <w:szCs w:val="24"/>
+          <w:lang w:val="en-US"/>
+        </w:rPr>
+      </w:pPr>
+      <w:r>
+        <w:rPr>
+          <w:rFonts w:asciiTheme="majorBidi" w:hAnsiTheme="majorBidi" w:cstheme="majorBidi"/>
+          <w:sz w:val="24"/>
+          <w:szCs w:val="24"/>
+          <w:rtl/>
+          <w:lang w:val="en-US"/>
+        </w:rPr>
+        <w:lastRenderedPageBreak/>
+        <w:t>אבחנה</w:t>
+      </w:r>
+      <w:r>
+        <w:rPr>
+          <w:rFonts w:asciiTheme="majorBidi" w:hAnsiTheme="majorBidi" w:cstheme="majorBidi"/>
+          <w:sz w:val="24"/>
+          <w:szCs w:val="24"/>
+          <w:lang w:val="en-US"/>
+        </w:rPr>
+        <w:t>-N -lymph nodes mark (TNM)            0.274679</w:t>
+      </w:r>
+    </w:p>
+    <w:p>
+      <w:pPr>
+        <w:pStyle w:val="ListParagraph"/>
+        <w:rPr>
+          <w:rFonts w:asciiTheme="majorBidi" w:hAnsiTheme="majorBidi" w:cstheme="majorBidi"/>
+          <w:sz w:val="24"/>
+          <w:szCs w:val="24"/>
+          <w:lang w:val="en-US"/>
+        </w:rPr>
+      </w:pPr>
+      <w:r>
+        <w:rPr>
+          <w:rFonts w:asciiTheme="majorBidi" w:hAnsiTheme="majorBidi" w:cstheme="majorBidi"/>
+          <w:sz w:val="24"/>
+          <w:szCs w:val="24"/>
+          <w:rtl/>
+          <w:lang w:val="en-US"/>
+        </w:rPr>
+        <w:t>אבחנה</w:t>
+      </w:r>
+      <w:r>
+        <w:rPr>
+          <w:rFonts w:asciiTheme="majorBidi" w:hAnsiTheme="majorBidi" w:cstheme="majorBidi"/>
+          <w:sz w:val="24"/>
+          <w:szCs w:val="24"/>
+          <w:lang w:val="en-US"/>
+        </w:rPr>
+        <w:t>-M -metastases mark (TNM)            -0.256323</w:t>
+      </w:r>
+    </w:p>
+    <w:p>
+      <w:pPr>
+        <w:pStyle w:val="ListParagraph"/>
+        <w:rPr>
+          <w:rFonts w:asciiTheme="majorBidi" w:hAnsiTheme="majorBidi" w:cstheme="majorBidi"/>
+          <w:sz w:val="24"/>
+          <w:szCs w:val="24"/>
+          <w:lang w:val="en-US"/>
+        </w:rPr>
+      </w:pPr>
+      <w:r>
+        <w:rPr>
+          <w:rFonts w:asciiTheme="majorBidi" w:hAnsiTheme="majorBidi" w:cstheme="majorBidi"/>
+          <w:sz w:val="24"/>
+          <w:szCs w:val="24"/>
+          <w:rtl/>
+          <w:lang w:val="en-US"/>
+        </w:rPr>
+        <w:t>אבחנה</w:t>
+      </w:r>
+      <w:r>
+        <w:rPr>
+          <w:rFonts w:asciiTheme="majorBidi" w:hAnsiTheme="majorBidi" w:cstheme="majorBidi"/>
+          <w:sz w:val="24"/>
+          <w:szCs w:val="24"/>
+          <w:lang w:val="en-US"/>
+        </w:rPr>
+        <w:t>-Positive nodes                       0.233720</w:t>
+      </w:r>
+    </w:p>
+    <w:p>
+      <w:pPr>
+        <w:pStyle w:val="ListParagraph"/>
+        <w:rPr>
+          <w:rFonts w:asciiTheme="majorBidi" w:hAnsiTheme="majorBidi" w:cstheme="majorBidi"/>
+          <w:sz w:val="24"/>
+          <w:szCs w:val="24"/>
+          <w:lang w:val="en-US"/>
+        </w:rPr>
+      </w:pPr>
+      <w:r>
+        <w:rPr>
+          <w:rFonts w:asciiTheme="majorBidi" w:hAnsiTheme="majorBidi" w:cstheme="majorBidi"/>
+          <w:sz w:val="24"/>
+          <w:szCs w:val="24"/>
+          <w:rtl/>
+          <w:lang w:val="en-US"/>
+        </w:rPr>
+        <w:t>אבחנה</w:t>
+      </w:r>
+      <w:r>
+        <w:rPr>
+          <w:rFonts w:asciiTheme="majorBidi" w:hAnsiTheme="majorBidi" w:cstheme="majorBidi"/>
+          <w:sz w:val="24"/>
+          <w:szCs w:val="24"/>
+          <w:lang w:val="en-US"/>
+        </w:rPr>
+        <w:t>-er                                   0.231783</w:t>
+      </w:r>
+    </w:p>
+    <w:p>
+      <w:pPr>
+        <w:pStyle w:val="ListParagraph"/>
+        <w:rPr>
+          <w:rFonts w:asciiTheme="majorBidi" w:hAnsiTheme="majorBidi" w:cstheme="majorBidi"/>
+          <w:sz w:val="24"/>
+          <w:szCs w:val="24"/>
+          <w:lang w:val="en-US"/>
+        </w:rPr>
+      </w:pPr>
+      <w:r>
+        <w:rPr>
+          <w:rFonts w:asciiTheme="majorBidi" w:hAnsiTheme="majorBidi" w:cstheme="majorBidi"/>
+          <w:sz w:val="24"/>
+          <w:szCs w:val="24"/>
+          <w:rtl/>
+          <w:lang w:val="en-US"/>
+        </w:rPr>
+        <w:t>אבחנה</w:t>
+      </w:r>
+      <w:r>
+        <w:rPr>
+          <w:rFonts w:asciiTheme="majorBidi" w:hAnsiTheme="majorBidi" w:cstheme="majorBidi"/>
+          <w:sz w:val="24"/>
+          <w:szCs w:val="24"/>
+          <w:lang w:val="en-US"/>
+        </w:rPr>
+        <w:t>-pr                                   0.215734</w:t>
+      </w:r>
+    </w:p>
+    <w:p>
+      <w:pPr>
+        <w:pStyle w:val="ListParagraph"/>
+        <w:rPr>
+          <w:rFonts w:asciiTheme="majorBidi" w:hAnsiTheme="majorBidi" w:cstheme="majorBidi"/>
+          <w:sz w:val="24"/>
+          <w:szCs w:val="24"/>
+          <w:lang w:val="en-US"/>
+        </w:rPr>
+      </w:pPr>
+      <w:r>
+        <w:rPr>
+          <w:rFonts w:asciiTheme="majorBidi" w:hAnsiTheme="majorBidi" w:cstheme="majorBidi"/>
+          <w:sz w:val="24"/>
+          <w:szCs w:val="24"/>
+          <w:rtl/>
+          <w:lang w:val="en-US"/>
+        </w:rPr>
+        <w:t>אבחנה</w:t>
+      </w:r>
+      <w:r>
+        <w:rPr>
+          <w:rFonts w:asciiTheme="majorBidi" w:hAnsiTheme="majorBidi" w:cstheme="majorBidi"/>
+          <w:sz w:val="24"/>
+          <w:szCs w:val="24"/>
+          <w:lang w:val="en-US"/>
+        </w:rPr>
+        <w:t>-Margin Type                         -0.201616</w:t>
+      </w:r>
+    </w:p>
+    <w:p>
+      <w:pPr>
+        <w:pStyle w:val="ListParagraph"/>
+        <w:rPr>
+          <w:rFonts w:asciiTheme="majorBidi" w:hAnsiTheme="majorBidi" w:cstheme="majorBidi"/>
+          <w:sz w:val="24"/>
+          <w:szCs w:val="24"/>
+          <w:lang w:val="en-US"/>
+        </w:rPr>
+      </w:pPr>
+      <w:r>
+        <w:rPr>
+          <w:rFonts w:asciiTheme="majorBidi" w:hAnsiTheme="majorBidi" w:cstheme="majorBidi"/>
+          <w:sz w:val="24"/>
+          <w:szCs w:val="24"/>
+          <w:lang w:val="en-US"/>
+        </w:rPr>
+        <w:t>aggressiveness_by_activity_timing         -0.201604</w:t>
+      </w:r>
+    </w:p>
+    <w:p>
+      <w:pPr>
+        <w:pStyle w:val="ListParagraph"/>
+        <w:rPr>
+          <w:rFonts w:asciiTheme="majorBidi" w:hAnsiTheme="majorBidi" w:cstheme="majorBidi"/>
+          <w:sz w:val="24"/>
+          <w:szCs w:val="24"/>
+          <w:lang w:val="en-US"/>
+        </w:rPr>
+      </w:pPr>
+      <w:r>
+        <w:rPr>
+          <w:rFonts w:asciiTheme="majorBidi" w:hAnsiTheme="majorBidi" w:cstheme="majorBidi"/>
+          <w:sz w:val="24"/>
+          <w:szCs w:val="24"/>
+          <w:rtl/>
+          <w:lang w:val="en-US"/>
+        </w:rPr>
+        <w:t>אבחנה</w:t>
+      </w:r>
+      <w:r>
+        <w:rPr>
+          <w:rFonts w:asciiTheme="majorBidi" w:hAnsiTheme="majorBidi" w:cstheme="majorBidi"/>
+          <w:sz w:val="24"/>
+          <w:szCs w:val="24"/>
+          <w:lang w:val="en-US"/>
+        </w:rPr>
+        <w:t>-Side                                 0.130982</w:t>
+      </w:r>
+    </w:p>
+    <w:p>
+      <w:pPr>
+        <w:pStyle w:val="ListParagraph"/>
+        <w:rPr>
+          <w:rFonts w:asciiTheme="majorBidi" w:hAnsiTheme="majorBidi" w:cstheme="majorBidi"/>
+          <w:sz w:val="24"/>
+          <w:szCs w:val="24"/>
+          <w:lang w:val="en-US"/>
+        </w:rPr>
+      </w:pPr>
+      <w:r>
+        <w:rPr>
+          <w:rFonts w:asciiTheme="majorBidi" w:hAnsiTheme="majorBidi" w:cstheme="majorBidi"/>
+          <w:sz w:val="24"/>
+          <w:szCs w:val="24"/>
+          <w:rtl/>
+          <w:lang w:val="en-US"/>
+        </w:rPr>
+        <w:t>אבחנה</w:t>
+      </w:r>
+      <w:r>
+        <w:rPr>
+          <w:rFonts w:asciiTheme="majorBidi" w:hAnsiTheme="majorBidi" w:cstheme="majorBidi"/>
+          <w:sz w:val="24"/>
+          <w:szCs w:val="24"/>
+          <w:lang w:val="en-US"/>
+        </w:rPr>
+        <w:t>-KI67 protein                         0.090997</w:t>
+      </w:r>
+    </w:p>
+    <w:p>
+      <w:pPr>
+        <w:pStyle w:val="ListParagraph"/>
+        <w:rPr>
+          <w:rFonts w:asciiTheme="majorBidi" w:hAnsiTheme="majorBidi" w:cstheme="majorBidi"/>
+          <w:sz w:val="24"/>
+          <w:szCs w:val="24"/>
+          <w:lang w:val="en-US"/>
+        </w:rPr>
+      </w:pPr>
+      <w:r>
+        <w:rPr>
+          <w:rFonts w:asciiTheme="majorBidi" w:hAnsiTheme="majorBidi" w:cstheme="majorBidi"/>
+          <w:sz w:val="24"/>
+          <w:szCs w:val="24"/>
+          <w:rtl/>
+          <w:lang w:val="en-US"/>
+        </w:rPr>
+        <w:t>אבחנה</w:t>
+      </w:r>
+      <w:r>
+        <w:rPr>
+          <w:rFonts w:asciiTheme="majorBidi" w:hAnsiTheme="majorBidi" w:cstheme="majorBidi"/>
+          <w:sz w:val="24"/>
+          <w:szCs w:val="24"/>
+          <w:lang w:val="en-US"/>
+        </w:rPr>
+        <w:t>-Basic stage                          0.075793</w:t>
+      </w:r>
+    </w:p>
+    <w:p>
+      <w:pPr>
+        <w:pStyle w:val="ListParagraph"/>
+        <w:rPr>
+          <w:rFonts w:asciiTheme="majorBidi" w:hAnsiTheme="majorBidi" w:cstheme="majorBidi"/>
+          <w:sz w:val="24"/>
+          <w:szCs w:val="24"/>
+          <w:lang w:val="en-US"/>
+        </w:rPr>
+      </w:pPr>
+      <w:r>
+        <w:rPr>
+          <w:rFonts w:asciiTheme="majorBidi" w:hAnsiTheme="majorBidi" w:cstheme="majorBidi"/>
+          <w:sz w:val="24"/>
+          <w:szCs w:val="24"/>
+          <w:lang w:val="en-US"/>
+        </w:rPr>
+        <w:t>surgery before or after-Actual activity    0.060038</w:t>
+      </w:r>
+    </w:p>
+    <w:p>
+      <w:pPr>
+        <w:pStyle w:val="ListParagraph"/>
+        <w:rPr>
+          <w:rFonts w:asciiTheme="majorBidi" w:hAnsiTheme="majorBidi" w:cstheme="majorBidi"/>
+          <w:sz w:val="24"/>
+          <w:szCs w:val="24"/>
+          <w:lang w:val="en-US"/>
+        </w:rPr>
+      </w:pPr>
+      <w:r>
+        <w:rPr>
+          <w:rFonts w:asciiTheme="majorBidi" w:hAnsiTheme="majorBidi" w:cstheme="majorBidi"/>
+          <w:sz w:val="24"/>
+          <w:szCs w:val="24"/>
+          <w:rtl/>
+          <w:lang w:val="en-US"/>
+        </w:rPr>
+        <w:t>אבחנה</w:t>
+      </w:r>
+      <w:r>
+        <w:rPr>
+          <w:rFonts w:asciiTheme="majorBidi" w:hAnsiTheme="majorBidi" w:cstheme="majorBidi"/>
+          <w:sz w:val="24"/>
+          <w:szCs w:val="24"/>
+          <w:lang w:val="en-US"/>
+        </w:rPr>
+        <w:t>-Lymphatic penetration                0.058314</w:t>
+      </w:r>
+    </w:p>
+    <w:p>
+      <w:pPr>
+        <w:pStyle w:val="ListParagraph"/>
+        <w:rPr>
+          <w:rFonts w:asciiTheme="majorBidi" w:hAnsiTheme="majorBidi" w:cstheme="majorBidi"/>
+          <w:sz w:val="24"/>
+          <w:szCs w:val="24"/>
+          <w:lang w:val="en-US"/>
+        </w:rPr>
+      </w:pPr>
+      <w:r>
+        <w:rPr>
+          <w:rFonts w:asciiTheme="majorBidi" w:hAnsiTheme="majorBidi" w:cstheme="majorBidi"/>
+          <w:sz w:val="24"/>
+          <w:szCs w:val="24"/>
+          <w:rtl/>
+          <w:lang w:val="en-US"/>
+        </w:rPr>
+        <w:t>אבחנה</w:t>
+      </w:r>
+      <w:r>
+        <w:rPr>
+          <w:rFonts w:asciiTheme="majorBidi" w:hAnsiTheme="majorBidi" w:cstheme="majorBidi"/>
+          <w:sz w:val="24"/>
+          <w:szCs w:val="24"/>
+          <w:lang w:val="en-US"/>
+        </w:rPr>
+        <w:t>-Histological diagnosis              -0.038631</w:t>
+      </w:r>
+    </w:p>
+    <w:p>
+      <w:pPr>
+        <w:pStyle w:val="ListParagraph"/>
+        <w:rPr>
+          <w:rFonts w:asciiTheme="majorBidi" w:hAnsiTheme="majorBidi" w:cstheme="majorBidi"/>
+          <w:sz w:val="24"/>
+          <w:szCs w:val="24"/>
+          <w:lang w:val="en-US"/>
+        </w:rPr>
+      </w:pPr>
+      <w:r>
+        <w:rPr>
+          <w:rFonts w:asciiTheme="majorBidi" w:hAnsiTheme="majorBidi" w:cstheme="majorBidi"/>
+          <w:sz w:val="24"/>
+          <w:szCs w:val="24"/>
+          <w:lang w:val="en-US"/>
+        </w:rPr>
+        <w:t>Surgery date average wait                  0.024877</w:t>
+      </w:r>
+    </w:p>
+    <w:p>
+      <w:pPr>
+        <w:pStyle w:val="ListParagraph"/>
+        <w:rPr>
+          <w:rFonts w:asciiTheme="majorBidi" w:hAnsiTheme="majorBidi" w:cstheme="majorBidi"/>
+          <w:sz w:val="24"/>
+          <w:szCs w:val="24"/>
+          <w:lang w:val="en-US"/>
+        </w:rPr>
+      </w:pPr>
+      <w:r>
+        <w:rPr>
+          <w:rFonts w:asciiTheme="majorBidi" w:hAnsiTheme="majorBidi" w:cstheme="majorBidi"/>
+          <w:sz w:val="24"/>
+          <w:szCs w:val="24"/>
+          <w:rtl/>
+          <w:lang w:val="en-US"/>
+        </w:rPr>
+        <w:t>אבחנה</w:t>
+      </w:r>
+      <w:r>
+        <w:rPr>
+          <w:rFonts w:asciiTheme="majorBidi" w:hAnsiTheme="majorBidi" w:cstheme="majorBidi"/>
+          <w:sz w:val="24"/>
+          <w:szCs w:val="24"/>
+          <w:lang w:val="en-US"/>
+        </w:rPr>
+        <w:t>-Stage                                0.022133</w:t>
+      </w:r>
+    </w:p>
+    <w:p>
+      <w:pPr>
+        <w:pStyle w:val="ListParagraph"/>
+        <w:rPr>
+          <w:rFonts w:asciiTheme="majorBidi" w:hAnsiTheme="majorBidi" w:cstheme="majorBidi"/>
+          <w:sz w:val="24"/>
+          <w:szCs w:val="24"/>
+          <w:lang w:val="en-US"/>
+        </w:rPr>
+      </w:pPr>
+      <w:r>
+        <w:rPr>
+          <w:rFonts w:asciiTheme="majorBidi" w:hAnsiTheme="majorBidi" w:cstheme="majorBidi"/>
+          <w:sz w:val="24"/>
+          <w:szCs w:val="24"/>
+          <w:rtl/>
+          <w:lang w:val="en-US"/>
+        </w:rPr>
+        <w:t>אבחנה</w:t>
+      </w:r>
+      <w:r>
+        <w:rPr>
+          <w:rFonts w:asciiTheme="majorBidi" w:hAnsiTheme="majorBidi" w:cstheme="majorBidi"/>
+          <w:sz w:val="24"/>
+          <w:szCs w:val="24"/>
+          <w:lang w:val="en-US"/>
+        </w:rPr>
+        <w:t>-Age                                  0.019486</w:t>
+      </w:r>
+    </w:p>
+    <w:p>
+      <w:pPr>
+        <w:pStyle w:val="ListParagraph"/>
+        <w:rPr>
+          <w:rFonts w:asciiTheme="majorBidi" w:hAnsiTheme="majorBidi" w:cstheme="majorBidi"/>
+          <w:sz w:val="24"/>
+          <w:szCs w:val="24"/>
+          <w:lang w:val="en-US"/>
+        </w:rPr>
+      </w:pPr>
+      <w:r>
+        <w:rPr>
+          <w:rFonts w:asciiTheme="majorBidi" w:hAnsiTheme="majorBidi" w:cstheme="majorBidi"/>
+          <w:sz w:val="24"/>
+          <w:szCs w:val="24"/>
+          <w:lang w:val="en-US"/>
+        </w:rPr>
+        <w:t xml:space="preserve"> Form Name                                -0.012657</w:t>
+      </w:r>
+    </w:p>
+    <w:p>
+      <w:pPr>
+        <w:pStyle w:val="ListParagraph"/>
+        <w:rPr>
+          <w:rFonts w:asciiTheme="majorBidi" w:hAnsiTheme="majorBidi" w:cstheme="majorBidi"/>
+          <w:sz w:val="24"/>
+          <w:szCs w:val="24"/>
+          <w:lang w:val="en-US"/>
+        </w:rPr>
+      </w:pPr>
+      <w:r>
+        <w:rPr>
+          <w:rFonts w:asciiTheme="majorBidi" w:hAnsiTheme="majorBidi" w:cstheme="majorBidi"/>
+          <w:sz w:val="24"/>
+          <w:szCs w:val="24"/>
+          <w:rtl/>
+          <w:lang w:val="en-US"/>
+        </w:rPr>
+        <w:t>אבחנה</w:t>
+      </w:r>
+      <w:r>
+        <w:rPr>
+          <w:rFonts w:asciiTheme="majorBidi" w:hAnsiTheme="majorBidi" w:cstheme="majorBidi"/>
+          <w:sz w:val="24"/>
+          <w:szCs w:val="24"/>
+          <w:lang w:val="en-US"/>
+        </w:rPr>
+        <w:t>-Her2                                 0.011207</w:t>
+      </w:r>
+    </w:p>
+    <w:p>
+      <w:pPr>
+        <w:pStyle w:val="ListParagraph"/>
+        <w:rPr>
+          <w:rFonts w:asciiTheme="minorBidi" w:hAnsiTheme="minorBidi"/>
+          <w:sz w:val="24"/>
+          <w:szCs w:val="24"/>
+          <w:lang w:val="en-US"/>
+        </w:rPr>
+      </w:pPr>
+    </w:p>
+    <w:p>
+      <w:pPr>
+        <w:pStyle w:val="ListParagraph"/>
+        <w:rPr>
+          <w:rFonts w:cstheme="minorHAnsi"/>
+          <w:sz w:val="24"/>
+          <w:szCs w:val="24"/>
+          <w:lang w:val="en-US"/>
+        </w:rPr>
+      </w:pPr>
+      <w:r>
+        <w:rPr>
+          <w:rFonts w:cstheme="minorHAnsi"/>
+          <w:sz w:val="24"/>
+          <w:szCs w:val="24"/>
+          <w:lang w:val="en-US"/>
+        </w:rPr>
+        <w:t>Where ‘surgery sum’ is the number of surgeries the patient had, and ‘surgery names score’ is a column we add</w:t>
+      </w:r>
+      <w:r>
+        <w:rPr>
+          <w:rFonts w:cstheme="minorHAnsi"/>
+          <w:sz w:val="24"/>
+          <w:szCs w:val="24"/>
+          <w:lang w:val="en-US"/>
+        </w:rPr>
+        <w:t>ed</w:t>
+      </w:r>
+      <w:r>
+        <w:rPr>
+          <w:rFonts w:cstheme="minorHAnsi"/>
+          <w:sz w:val="24"/>
+          <w:szCs w:val="24"/>
+          <w:lang w:val="en-US"/>
+        </w:rPr>
+        <w:t xml:space="preserve"> in preprocessing that accounts for the different procedures the patient had (as a numerical grade of the total severity of the procedures). Therefore, the principal component patient </w:t>
+      </w:r>
+      <w:r>
+        <w:rPr>
+          <w:rFonts w:cstheme="minorHAnsi"/>
+          <w:sz w:val="24"/>
+          <w:szCs w:val="24"/>
+          <w:lang w:val="en-US"/>
+        </w:rPr>
+        <w:t>had multiple surgeries, with a relative high score of severity (the procedures she experienced where relatively more advanced).</w:t>
+      </w:r>
     </w:p>
     <w:sectPr>
       <w:pgSz w:w="11906" w:h="16838"/>

</xml_diff>